<commit_message>
version 1 report change
</commit_message>
<xml_diff>
--- a/documentation/assets/version 1 report.docx
+++ b/documentation/assets/version 1 report.docx
@@ -306,6 +306,16 @@
       </w:r>
       <w:r>
         <w:rPr>
+          <w:rFonts w:ascii="Arial" w:eastAsia="Times New Roman" w:hAnsi="Arial" w:cs="Arial" w:hint="cs"/>
+          <w:color w:val="000000"/>
+          <w:sz w:val="28"/>
+          <w:szCs w:val="28"/>
+          <w:rtl/>
+        </w:rPr>
+        <w:t>, 7</w:t>
+      </w:r>
+      <w:r>
+        <w:rPr>
           <w:rFonts w:ascii="Arial" w:eastAsia="Times New Roman" w:hAnsi="Arial" w:cs="Arial"/>
           <w:color w:val="000000"/>
           <w:sz w:val="28"/>
@@ -2002,7 +2012,6 @@
           <w:color w:val="000000"/>
           <w:sz w:val="28"/>
           <w:szCs w:val="28"/>
-          <w:rtl/>
         </w:rPr>
       </w:pPr>
       <w:r>
@@ -2036,6 +2045,77 @@
         </w:rPr>
         <w:t>רמת תכיפות בינונית</w:t>
       </w:r>
+      <w:r>
+        <w:rPr>
+          <w:rFonts w:ascii="Arial" w:eastAsia="Times New Roman" w:hAnsi="Arial" w:cs="Arial" w:hint="cs"/>
+          <w:color w:val="000000"/>
+          <w:sz w:val="28"/>
+          <w:szCs w:val="28"/>
+          <w:rtl/>
+        </w:rPr>
+        <w:t>.</w:t>
+      </w:r>
+    </w:p>
+    <w:p>
+      <w:pPr>
+        <w:numPr>
+          <w:ilvl w:val="0"/>
+          <w:numId w:val="5"/>
+        </w:numPr>
+        <w:bidi/>
+        <w:spacing w:after="0" w:line="240" w:lineRule="auto"/>
+        <w:textAlignment w:val="baseline"/>
+        <w:rPr>
+          <w:rFonts w:ascii="Arial" w:eastAsia="Times New Roman" w:hAnsi="Arial" w:cs="Arial"/>
+          <w:color w:val="000000"/>
+          <w:sz w:val="28"/>
+          <w:szCs w:val="28"/>
+          <w:rtl/>
+        </w:rPr>
+      </w:pPr>
+      <w:r>
+        <w:rPr>
+          <w:rFonts w:ascii="Arial" w:eastAsia="Times New Roman" w:hAnsi="Arial" w:cs="Arial" w:hint="cs"/>
+          <w:color w:val="000000"/>
+          <w:sz w:val="28"/>
+          <w:szCs w:val="28"/>
+          <w:rtl/>
+        </w:rPr>
+        <w:t xml:space="preserve">הוספת </w:t>
+      </w:r>
+      <w:r>
+        <w:rPr>
+          <w:rFonts w:ascii="Arial" w:eastAsia="Times New Roman" w:hAnsi="Arial" w:cs="Arial"/>
+          <w:color w:val="000000"/>
+          <w:sz w:val="28"/>
+          <w:szCs w:val="28"/>
+        </w:rPr>
+        <w:t>logger</w:t>
+      </w:r>
+      <w:r>
+        <w:rPr>
+          <w:rFonts w:ascii="Arial" w:eastAsia="Times New Roman" w:hAnsi="Arial" w:cs="Arial" w:hint="cs"/>
+          <w:color w:val="000000"/>
+          <w:sz w:val="28"/>
+          <w:szCs w:val="28"/>
+          <w:rtl/>
+        </w:rPr>
+        <w:t xml:space="preserve"> לשגיאות ולמעקב- מיכאל ואלעד, </w:t>
+      </w:r>
+      <w:bookmarkStart w:id="0" w:name="_GoBack"/>
+      <w:r>
+        <w:rPr>
+          <w:rFonts w:ascii="Arial" w:eastAsia="Times New Roman" w:hAnsi="Arial" w:cs="Arial" w:hint="cs"/>
+          <w:b/>
+          <w:bCs/>
+          <w:color w:val="92D050"/>
+          <w:sz w:val="28"/>
+          <w:szCs w:val="28"/>
+          <w:rtl/>
+        </w:rPr>
+        <w:t>רמת תכיפות נמוכה</w:t>
+      </w:r>
+      <w:bookmarkEnd w:id="0"/>
       <w:r>
         <w:rPr>
           <w:rFonts w:ascii="Arial" w:eastAsia="Times New Roman" w:hAnsi="Arial" w:cs="Arial" w:hint="cs"/>
@@ -3066,8 +3146,6 @@
                 <w:szCs w:val="24"/>
               </w:rPr>
             </w:pPr>
-            <w:bookmarkStart w:id="0" w:name="_GoBack"/>
-            <w:bookmarkEnd w:id="0"/>
             <w:r>
               <w:rPr>
                 <w:rFonts w:ascii="Arial" w:eastAsia="Times New Roman" w:hAnsi="Arial" w:cs="Arial"/>
@@ -4004,6 +4082,7 @@
                 <w:sz w:val="28"/>
                 <w:szCs w:val="28"/>
               </w:rPr>
+              <w:lastRenderedPageBreak/>
               <w:t xml:space="preserve">4.1(1) - </w:t>
             </w:r>
             <w:hyperlink r:id="rId19" w:anchor="L154" w:history="1">
@@ -4054,7 +4133,6 @@
                 <w:sz w:val="28"/>
                 <w:szCs w:val="28"/>
               </w:rPr>
-              <w:lastRenderedPageBreak/>
               <w:t xml:space="preserve">4.1(2) - </w:t>
             </w:r>
             <w:hyperlink r:id="rId20" w:anchor="L172" w:history="1">

</xml_diff>